<commit_message>
revises html and css
revisions to html and css and adds freeform
</commit_message>
<xml_diff>
--- a/assets/stephanie-l-resume6519.docx
+++ b/assets/stephanie-l-resume6519.docx
@@ -90,7 +90,7 @@
           <w:szCs w:val="24"/>
         </w:rPr>
       </w:pPr>
-      <w:hyperlink r:id="rId5" w:history="1">
+      <w:hyperlink r:id="rId7" w:history="1">
         <w:r>
           <w:rPr>
             <w:rStyle w:val="Hyperlink"/>
@@ -890,13 +890,21 @@
     </w:p>
     <w:p>
       <w:pPr>
-        <w:spacing w:after="0" w:line="240" w:lineRule="auto"/>
-        <w:rPr>
-          <w:rFonts w:ascii="Times New Roman" w:hAnsi="Times New Roman"/>
-          <w:sz w:val="24"/>
-          <w:szCs w:val="24"/>
-        </w:rPr>
-      </w:pPr>
+        <w:spacing w:line="259" w:lineRule="auto"/>
+        <w:rPr>
+          <w:rFonts w:ascii="Times New Roman" w:hAnsi="Times New Roman"/>
+          <w:sz w:val="24"/>
+          <w:szCs w:val="24"/>
+        </w:rPr>
+      </w:pPr>
+      <w:r>
+        <w:rPr>
+          <w:rFonts w:ascii="Times New Roman" w:hAnsi="Times New Roman"/>
+          <w:sz w:val="24"/>
+          <w:szCs w:val="24"/>
+        </w:rPr>
+        <w:br w:type="page"/>
+      </w:r>
     </w:p>
     <w:p>
       <w:pPr>
@@ -926,129 +934,6 @@
           <w:sz w:val="24"/>
           <w:szCs w:val="24"/>
         </w:rPr>
-        <w:t>Stephanie L. Lawson</w:t>
-      </w:r>
-      <w:r>
-        <w:rPr>
-          <w:rFonts w:ascii="Times New Roman" w:hAnsi="Times New Roman"/>
-          <w:b/>
-          <w:sz w:val="24"/>
-          <w:szCs w:val="24"/>
-        </w:rPr>
-        <w:tab/>
-      </w:r>
-      <w:r>
-        <w:rPr>
-          <w:rFonts w:ascii="Times New Roman" w:hAnsi="Times New Roman"/>
-          <w:b/>
-          <w:sz w:val="24"/>
-          <w:szCs w:val="24"/>
-        </w:rPr>
-        <w:tab/>
-      </w:r>
-      <w:r>
-        <w:rPr>
-          <w:rFonts w:ascii="Times New Roman" w:hAnsi="Times New Roman"/>
-          <w:b/>
-          <w:sz w:val="24"/>
-          <w:szCs w:val="24"/>
-        </w:rPr>
-        <w:tab/>
-      </w:r>
-      <w:r>
-        <w:rPr>
-          <w:rFonts w:ascii="Times New Roman" w:hAnsi="Times New Roman"/>
-          <w:b/>
-          <w:sz w:val="24"/>
-          <w:szCs w:val="24"/>
-        </w:rPr>
-        <w:tab/>
-      </w:r>
-      <w:r>
-        <w:rPr>
-          <w:rFonts w:ascii="Times New Roman" w:hAnsi="Times New Roman"/>
-          <w:b/>
-          <w:sz w:val="24"/>
-          <w:szCs w:val="24"/>
-        </w:rPr>
-        <w:tab/>
-      </w:r>
-      <w:r>
-        <w:rPr>
-          <w:rFonts w:ascii="Times New Roman" w:hAnsi="Times New Roman"/>
-          <w:b/>
-          <w:sz w:val="24"/>
-          <w:szCs w:val="24"/>
-        </w:rPr>
-        <w:tab/>
-      </w:r>
-      <w:r>
-        <w:rPr>
-          <w:rFonts w:ascii="Times New Roman" w:hAnsi="Times New Roman"/>
-          <w:b/>
-          <w:sz w:val="24"/>
-          <w:szCs w:val="24"/>
-        </w:rPr>
-        <w:tab/>
-      </w:r>
-      <w:r>
-        <w:rPr>
-          <w:rFonts w:ascii="Times New Roman" w:hAnsi="Times New Roman"/>
-          <w:b/>
-          <w:sz w:val="24"/>
-          <w:szCs w:val="24"/>
-        </w:rPr>
-        <w:tab/>
-      </w:r>
-      <w:r>
-        <w:rPr>
-          <w:rFonts w:ascii="Times New Roman" w:hAnsi="Times New Roman"/>
-          <w:b/>
-          <w:sz w:val="24"/>
-          <w:szCs w:val="24"/>
-        </w:rPr>
-        <w:tab/>
-      </w:r>
-      <w:r>
-        <w:rPr>
-          <w:rFonts w:ascii="Times New Roman" w:hAnsi="Times New Roman"/>
-          <w:b/>
-          <w:sz w:val="24"/>
-          <w:szCs w:val="24"/>
-        </w:rPr>
-        <w:tab/>
-        <w:t>2</w:t>
-      </w:r>
-    </w:p>
-    <w:p>
-      <w:pPr>
-        <w:spacing w:after="0" w:line="240" w:lineRule="auto"/>
-        <w:rPr>
-          <w:rFonts w:ascii="Times New Roman" w:hAnsi="Times New Roman"/>
-          <w:b/>
-          <w:sz w:val="24"/>
-          <w:szCs w:val="24"/>
-        </w:rPr>
-      </w:pPr>
-    </w:p>
-    <w:p>
-      <w:pPr>
-        <w:spacing w:after="0" w:line="240" w:lineRule="auto"/>
-        <w:rPr>
-          <w:rFonts w:ascii="Times New Roman" w:hAnsi="Times New Roman"/>
-          <w:b/>
-          <w:sz w:val="24"/>
-          <w:szCs w:val="24"/>
-        </w:rPr>
-      </w:pPr>
-      <w:r>
-        <w:rPr>
-          <w:rFonts w:ascii="Times New Roman" w:hAnsi="Times New Roman"/>
-          <w:b/>
-          <w:sz w:val="24"/>
-          <w:szCs w:val="24"/>
-        </w:rPr>
-        <w:lastRenderedPageBreak/>
         <w:t>PROFESSIONAL ASSOCIATIONS &amp; MEMBERSHIPS</w:t>
       </w:r>
     </w:p>
@@ -1207,27 +1092,164 @@
           <w:szCs w:val="24"/>
         </w:rPr>
       </w:pPr>
-      <w:r>
-        <w:rPr>
-          <w:rFonts w:ascii="Times New Roman" w:hAnsi="Times New Roman"/>
-          <w:sz w:val="24"/>
-          <w:szCs w:val="24"/>
-        </w:rPr>
-        <w:br w:type="page"/>
-      </w:r>
-    </w:p>
-    <w:p>
-      <w:bookmarkStart w:id="0" w:name="_GoBack"/>
-      <w:bookmarkEnd w:id="0"/>
     </w:p>
     <w:sectPr>
+      <w:headerReference w:type="even" r:id="rId8"/>
+      <w:headerReference w:type="default" r:id="rId9"/>
+      <w:footerReference w:type="even" r:id="rId10"/>
+      <w:footerReference w:type="default" r:id="rId11"/>
+      <w:headerReference w:type="first" r:id="rId12"/>
+      <w:footerReference w:type="first" r:id="rId13"/>
       <w:pgSz w:w="12240" w:h="15840"/>
       <w:pgMar w:top="1440" w:right="1440" w:bottom="1440" w:left="1440" w:header="720" w:footer="720" w:gutter="0"/>
       <w:cols w:space="720"/>
+      <w:titlePg/>
       <w:docGrid w:linePitch="360"/>
     </w:sectPr>
   </w:body>
 </w:document>
+</file>
+
+<file path=word/endnotes.xml><?xml version="1.0" encoding="utf-8"?>
+<w:endnotes xmlns:wpc="http://schemas.microsoft.com/office/word/2010/wordprocessingCanvas" xmlns:cx="http://schemas.microsoft.com/office/drawing/2014/chartex" xmlns:cx1="http://schemas.microsoft.com/office/drawing/2015/9/8/chartex" xmlns:cx2="http://schemas.microsoft.com/office/drawing/2015/10/21/chartex" xmlns:cx3="http://schemas.microsoft.com/office/drawing/2016/5/9/chartex" xmlns:cx4="http://schemas.microsoft.com/office/drawing/2016/5/10/chartex" xmlns:cx5="http://schemas.microsoft.com/office/drawing/2016/5/11/chartex" xmlns:cx6="http://schemas.microsoft.com/office/drawing/2016/5/12/chartex" xmlns:cx7="http://schemas.microsoft.com/office/drawing/2016/5/13/chartex" xmlns:cx8="http://schemas.microsoft.com/office/drawing/2016/5/14/chartex" xmlns:mc="http://schemas.openxmlformats.org/markup-compatibility/2006" xmlns:aink="http://schemas.microsoft.com/office/drawing/2016/ink" xmlns:am3d="http://schemas.microsoft.com/office/drawing/2017/model3d" xmlns:o="urn:schemas-microsoft-com:office:office" xmlns:r="http://schemas.openxmlformats.org/officeDocument/2006/relationships" xmlns:m="http://schemas.openxmlformats.org/officeDocument/2006/math" xmlns:v="urn:schemas-microsoft-com:vml" xmlns:wp14="http://schemas.microsoft.com/office/word/2010/wordprocessingDrawing" xmlns:wp="http://schemas.openxmlformats.org/drawingml/2006/wordprocessingDrawing" xmlns:w10="urn:schemas-microsoft-com:office:word" xmlns:w="http://schemas.openxmlformats.org/wordprocessingml/2006/main" xmlns:w14="http://schemas.microsoft.com/office/word/2010/wordml" xmlns:w15="http://schemas.microsoft.com/office/word/2012/wordml" xmlns:w16cid="http://schemas.microsoft.com/office/word/2016/wordml/cid" xmlns:w16se="http://schemas.microsoft.com/office/word/2015/wordml/symex" xmlns:wpg="http://schemas.microsoft.com/office/word/2010/wordprocessingGroup" xmlns:wpi="http://schemas.microsoft.com/office/word/2010/wordprocessingInk" xmlns:wne="http://schemas.microsoft.com/office/word/2006/wordml" xmlns:wps="http://schemas.microsoft.com/office/word/2010/wordprocessingShape" mc:Ignorable="w14 w15 w16se w16cid wp14">
+  <w:endnote w:type="separator" w:id="-1">
+    <w:p>
+      <w:pPr>
+        <w:spacing w:after="0" w:line="240" w:lineRule="auto"/>
+      </w:pPr>
+      <w:r>
+        <w:separator/>
+      </w:r>
+    </w:p>
+  </w:endnote>
+  <w:endnote w:type="continuationSeparator" w:id="0">
+    <w:p>
+      <w:pPr>
+        <w:spacing w:after="0" w:line="240" w:lineRule="auto"/>
+      </w:pPr>
+      <w:r>
+        <w:continuationSeparator/>
+      </w:r>
+    </w:p>
+  </w:endnote>
+</w:endnotes>
+</file>
+
+<file path=word/footer1.xml><?xml version="1.0" encoding="utf-8"?>
+<w:ftr xmlns:wpc="http://schemas.microsoft.com/office/word/2010/wordprocessingCanvas" xmlns:cx="http://schemas.microsoft.com/office/drawing/2014/chartex" xmlns:cx1="http://schemas.microsoft.com/office/drawing/2015/9/8/chartex" xmlns:cx2="http://schemas.microsoft.com/office/drawing/2015/10/21/chartex" xmlns:cx3="http://schemas.microsoft.com/office/drawing/2016/5/9/chartex" xmlns:cx4="http://schemas.microsoft.com/office/drawing/2016/5/10/chartex" xmlns:cx5="http://schemas.microsoft.com/office/drawing/2016/5/11/chartex" xmlns:cx6="http://schemas.microsoft.com/office/drawing/2016/5/12/chartex" xmlns:cx7="http://schemas.microsoft.com/office/drawing/2016/5/13/chartex" xmlns:cx8="http://schemas.microsoft.com/office/drawing/2016/5/14/chartex" xmlns:mc="http://schemas.openxmlformats.org/markup-compatibility/2006" xmlns:aink="http://schemas.microsoft.com/office/drawing/2016/ink" xmlns:am3d="http://schemas.microsoft.com/office/drawing/2017/model3d" xmlns:o="urn:schemas-microsoft-com:office:office" xmlns:r="http://schemas.openxmlformats.org/officeDocument/2006/relationships" xmlns:m="http://schemas.openxmlformats.org/officeDocument/2006/math" xmlns:v="urn:schemas-microsoft-com:vml" xmlns:wp14="http://schemas.microsoft.com/office/word/2010/wordprocessingDrawing" xmlns:wp="http://schemas.openxmlformats.org/drawingml/2006/wordprocessingDrawing" xmlns:w10="urn:schemas-microsoft-com:office:word" xmlns:w="http://schemas.openxmlformats.org/wordprocessingml/2006/main" xmlns:w14="http://schemas.microsoft.com/office/word/2010/wordml" xmlns:w15="http://schemas.microsoft.com/office/word/2012/wordml" xmlns:w16cid="http://schemas.microsoft.com/office/word/2016/wordml/cid" xmlns:w16se="http://schemas.microsoft.com/office/word/2015/wordml/symex" xmlns:wpg="http://schemas.microsoft.com/office/word/2010/wordprocessingGroup" xmlns:wpi="http://schemas.microsoft.com/office/word/2010/wordprocessingInk" xmlns:wne="http://schemas.microsoft.com/office/word/2006/wordml" xmlns:wps="http://schemas.microsoft.com/office/word/2010/wordprocessingShape" mc:Ignorable="w14 w15 w16se w16cid wp14">
+  <w:p>
+    <w:pPr>
+      <w:pStyle w:val="Footer"/>
+    </w:pPr>
+  </w:p>
+</w:ftr>
+</file>
+
+<file path=word/footer2.xml><?xml version="1.0" encoding="utf-8"?>
+<w:ftr xmlns:wpc="http://schemas.microsoft.com/office/word/2010/wordprocessingCanvas" xmlns:cx="http://schemas.microsoft.com/office/drawing/2014/chartex" xmlns:cx1="http://schemas.microsoft.com/office/drawing/2015/9/8/chartex" xmlns:cx2="http://schemas.microsoft.com/office/drawing/2015/10/21/chartex" xmlns:cx3="http://schemas.microsoft.com/office/drawing/2016/5/9/chartex" xmlns:cx4="http://schemas.microsoft.com/office/drawing/2016/5/10/chartex" xmlns:cx5="http://schemas.microsoft.com/office/drawing/2016/5/11/chartex" xmlns:cx6="http://schemas.microsoft.com/office/drawing/2016/5/12/chartex" xmlns:cx7="http://schemas.microsoft.com/office/drawing/2016/5/13/chartex" xmlns:cx8="http://schemas.microsoft.com/office/drawing/2016/5/14/chartex" xmlns:mc="http://schemas.openxmlformats.org/markup-compatibility/2006" xmlns:aink="http://schemas.microsoft.com/office/drawing/2016/ink" xmlns:am3d="http://schemas.microsoft.com/office/drawing/2017/model3d" xmlns:o="urn:schemas-microsoft-com:office:office" xmlns:r="http://schemas.openxmlformats.org/officeDocument/2006/relationships" xmlns:m="http://schemas.openxmlformats.org/officeDocument/2006/math" xmlns:v="urn:schemas-microsoft-com:vml" xmlns:wp14="http://schemas.microsoft.com/office/word/2010/wordprocessingDrawing" xmlns:wp="http://schemas.openxmlformats.org/drawingml/2006/wordprocessingDrawing" xmlns:w10="urn:schemas-microsoft-com:office:word" xmlns:w="http://schemas.openxmlformats.org/wordprocessingml/2006/main" xmlns:w14="http://schemas.microsoft.com/office/word/2010/wordml" xmlns:w15="http://schemas.microsoft.com/office/word/2012/wordml" xmlns:w16cid="http://schemas.microsoft.com/office/word/2016/wordml/cid" xmlns:w16se="http://schemas.microsoft.com/office/word/2015/wordml/symex" xmlns:wpg="http://schemas.microsoft.com/office/word/2010/wordprocessingGroup" xmlns:wpi="http://schemas.microsoft.com/office/word/2010/wordprocessingInk" xmlns:wne="http://schemas.microsoft.com/office/word/2006/wordml" xmlns:wps="http://schemas.microsoft.com/office/word/2010/wordprocessingShape" mc:Ignorable="w14 w15 w16se w16cid wp14">
+  <w:p>
+    <w:pPr>
+      <w:pStyle w:val="Footer"/>
+    </w:pPr>
+  </w:p>
+</w:ftr>
+</file>
+
+<file path=word/footer3.xml><?xml version="1.0" encoding="utf-8"?>
+<w:ftr xmlns:wpc="http://schemas.microsoft.com/office/word/2010/wordprocessingCanvas" xmlns:cx="http://schemas.microsoft.com/office/drawing/2014/chartex" xmlns:cx1="http://schemas.microsoft.com/office/drawing/2015/9/8/chartex" xmlns:cx2="http://schemas.microsoft.com/office/drawing/2015/10/21/chartex" xmlns:cx3="http://schemas.microsoft.com/office/drawing/2016/5/9/chartex" xmlns:cx4="http://schemas.microsoft.com/office/drawing/2016/5/10/chartex" xmlns:cx5="http://schemas.microsoft.com/office/drawing/2016/5/11/chartex" xmlns:cx6="http://schemas.microsoft.com/office/drawing/2016/5/12/chartex" xmlns:cx7="http://schemas.microsoft.com/office/drawing/2016/5/13/chartex" xmlns:cx8="http://schemas.microsoft.com/office/drawing/2016/5/14/chartex" xmlns:mc="http://schemas.openxmlformats.org/markup-compatibility/2006" xmlns:aink="http://schemas.microsoft.com/office/drawing/2016/ink" xmlns:am3d="http://schemas.microsoft.com/office/drawing/2017/model3d" xmlns:o="urn:schemas-microsoft-com:office:office" xmlns:r="http://schemas.openxmlformats.org/officeDocument/2006/relationships" xmlns:m="http://schemas.openxmlformats.org/officeDocument/2006/math" xmlns:v="urn:schemas-microsoft-com:vml" xmlns:wp14="http://schemas.microsoft.com/office/word/2010/wordprocessingDrawing" xmlns:wp="http://schemas.openxmlformats.org/drawingml/2006/wordprocessingDrawing" xmlns:w10="urn:schemas-microsoft-com:office:word" xmlns:w="http://schemas.openxmlformats.org/wordprocessingml/2006/main" xmlns:w14="http://schemas.microsoft.com/office/word/2010/wordml" xmlns:w15="http://schemas.microsoft.com/office/word/2012/wordml" xmlns:w16cid="http://schemas.microsoft.com/office/word/2016/wordml/cid" xmlns:w16se="http://schemas.microsoft.com/office/word/2015/wordml/symex" xmlns:wpg="http://schemas.microsoft.com/office/word/2010/wordprocessingGroup" xmlns:wpi="http://schemas.microsoft.com/office/word/2010/wordprocessingInk" xmlns:wne="http://schemas.microsoft.com/office/word/2006/wordml" xmlns:wps="http://schemas.microsoft.com/office/word/2010/wordprocessingShape" mc:Ignorable="w14 w15 w16se w16cid wp14">
+  <w:p>
+    <w:pPr>
+      <w:pStyle w:val="Footer"/>
+    </w:pPr>
+  </w:p>
+</w:ftr>
+</file>
+
+<file path=word/footnotes.xml><?xml version="1.0" encoding="utf-8"?>
+<w:footnotes xmlns:wpc="http://schemas.microsoft.com/office/word/2010/wordprocessingCanvas" xmlns:cx="http://schemas.microsoft.com/office/drawing/2014/chartex" xmlns:cx1="http://schemas.microsoft.com/office/drawing/2015/9/8/chartex" xmlns:cx2="http://schemas.microsoft.com/office/drawing/2015/10/21/chartex" xmlns:cx3="http://schemas.microsoft.com/office/drawing/2016/5/9/chartex" xmlns:cx4="http://schemas.microsoft.com/office/drawing/2016/5/10/chartex" xmlns:cx5="http://schemas.microsoft.com/office/drawing/2016/5/11/chartex" xmlns:cx6="http://schemas.microsoft.com/office/drawing/2016/5/12/chartex" xmlns:cx7="http://schemas.microsoft.com/office/drawing/2016/5/13/chartex" xmlns:cx8="http://schemas.microsoft.com/office/drawing/2016/5/14/chartex" xmlns:mc="http://schemas.openxmlformats.org/markup-compatibility/2006" xmlns:aink="http://schemas.microsoft.com/office/drawing/2016/ink" xmlns:am3d="http://schemas.microsoft.com/office/drawing/2017/model3d" xmlns:o="urn:schemas-microsoft-com:office:office" xmlns:r="http://schemas.openxmlformats.org/officeDocument/2006/relationships" xmlns:m="http://schemas.openxmlformats.org/officeDocument/2006/math" xmlns:v="urn:schemas-microsoft-com:vml" xmlns:wp14="http://schemas.microsoft.com/office/word/2010/wordprocessingDrawing" xmlns:wp="http://schemas.openxmlformats.org/drawingml/2006/wordprocessingDrawing" xmlns:w10="urn:schemas-microsoft-com:office:word" xmlns:w="http://schemas.openxmlformats.org/wordprocessingml/2006/main" xmlns:w14="http://schemas.microsoft.com/office/word/2010/wordml" xmlns:w15="http://schemas.microsoft.com/office/word/2012/wordml" xmlns:w16cid="http://schemas.microsoft.com/office/word/2016/wordml/cid" xmlns:w16se="http://schemas.microsoft.com/office/word/2015/wordml/symex" xmlns:wpg="http://schemas.microsoft.com/office/word/2010/wordprocessingGroup" xmlns:wpi="http://schemas.microsoft.com/office/word/2010/wordprocessingInk" xmlns:wne="http://schemas.microsoft.com/office/word/2006/wordml" xmlns:wps="http://schemas.microsoft.com/office/word/2010/wordprocessingShape" mc:Ignorable="w14 w15 w16se w16cid wp14">
+  <w:footnote w:type="separator" w:id="-1">
+    <w:p>
+      <w:pPr>
+        <w:spacing w:after="0" w:line="240" w:lineRule="auto"/>
+      </w:pPr>
+      <w:r>
+        <w:separator/>
+      </w:r>
+    </w:p>
+  </w:footnote>
+  <w:footnote w:type="continuationSeparator" w:id="0">
+    <w:p>
+      <w:pPr>
+        <w:spacing w:after="0" w:line="240" w:lineRule="auto"/>
+      </w:pPr>
+      <w:r>
+        <w:continuationSeparator/>
+      </w:r>
+    </w:p>
+  </w:footnote>
+</w:footnotes>
+</file>
+
+<file path=word/header1.xml><?xml version="1.0" encoding="utf-8"?>
+<w:hdr xmlns:wpc="http://schemas.microsoft.com/office/word/2010/wordprocessingCanvas" xmlns:cx="http://schemas.microsoft.com/office/drawing/2014/chartex" xmlns:cx1="http://schemas.microsoft.com/office/drawing/2015/9/8/chartex" xmlns:cx2="http://schemas.microsoft.com/office/drawing/2015/10/21/chartex" xmlns:cx3="http://schemas.microsoft.com/office/drawing/2016/5/9/chartex" xmlns:cx4="http://schemas.microsoft.com/office/drawing/2016/5/10/chartex" xmlns:cx5="http://schemas.microsoft.com/office/drawing/2016/5/11/chartex" xmlns:cx6="http://schemas.microsoft.com/office/drawing/2016/5/12/chartex" xmlns:cx7="http://schemas.microsoft.com/office/drawing/2016/5/13/chartex" xmlns:cx8="http://schemas.microsoft.com/office/drawing/2016/5/14/chartex" xmlns:mc="http://schemas.openxmlformats.org/markup-compatibility/2006" xmlns:aink="http://schemas.microsoft.com/office/drawing/2016/ink" xmlns:am3d="http://schemas.microsoft.com/office/drawing/2017/model3d" xmlns:o="urn:schemas-microsoft-com:office:office" xmlns:r="http://schemas.openxmlformats.org/officeDocument/2006/relationships" xmlns:m="http://schemas.openxmlformats.org/officeDocument/2006/math" xmlns:v="urn:schemas-microsoft-com:vml" xmlns:wp14="http://schemas.microsoft.com/office/word/2010/wordprocessingDrawing" xmlns:wp="http://schemas.openxmlformats.org/drawingml/2006/wordprocessingDrawing" xmlns:w10="urn:schemas-microsoft-com:office:word" xmlns:w="http://schemas.openxmlformats.org/wordprocessingml/2006/main" xmlns:w14="http://schemas.microsoft.com/office/word/2010/wordml" xmlns:w15="http://schemas.microsoft.com/office/word/2012/wordml" xmlns:w16cid="http://schemas.microsoft.com/office/word/2016/wordml/cid" xmlns:w16se="http://schemas.microsoft.com/office/word/2015/wordml/symex" xmlns:wpg="http://schemas.microsoft.com/office/word/2010/wordprocessingGroup" xmlns:wpi="http://schemas.microsoft.com/office/word/2010/wordprocessingInk" xmlns:wne="http://schemas.microsoft.com/office/word/2006/wordml" xmlns:wps="http://schemas.microsoft.com/office/word/2010/wordprocessingShape" mc:Ignorable="w14 w15 w16se w16cid wp14">
+  <w:p>
+    <w:pPr>
+      <w:pStyle w:val="Header"/>
+    </w:pPr>
+  </w:p>
+</w:hdr>
+</file>
+
+<file path=word/header2.xml><?xml version="1.0" encoding="utf-8"?>
+<w:hdr xmlns:wpc="http://schemas.microsoft.com/office/word/2010/wordprocessingCanvas" xmlns:cx="http://schemas.microsoft.com/office/drawing/2014/chartex" xmlns:cx1="http://schemas.microsoft.com/office/drawing/2015/9/8/chartex" xmlns:cx2="http://schemas.microsoft.com/office/drawing/2015/10/21/chartex" xmlns:cx3="http://schemas.microsoft.com/office/drawing/2016/5/9/chartex" xmlns:cx4="http://schemas.microsoft.com/office/drawing/2016/5/10/chartex" xmlns:cx5="http://schemas.microsoft.com/office/drawing/2016/5/11/chartex" xmlns:cx6="http://schemas.microsoft.com/office/drawing/2016/5/12/chartex" xmlns:cx7="http://schemas.microsoft.com/office/drawing/2016/5/13/chartex" xmlns:cx8="http://schemas.microsoft.com/office/drawing/2016/5/14/chartex" xmlns:mc="http://schemas.openxmlformats.org/markup-compatibility/2006" xmlns:aink="http://schemas.microsoft.com/office/drawing/2016/ink" xmlns:am3d="http://schemas.microsoft.com/office/drawing/2017/model3d" xmlns:o="urn:schemas-microsoft-com:office:office" xmlns:r="http://schemas.openxmlformats.org/officeDocument/2006/relationships" xmlns:m="http://schemas.openxmlformats.org/officeDocument/2006/math" xmlns:v="urn:schemas-microsoft-com:vml" xmlns:wp14="http://schemas.microsoft.com/office/word/2010/wordprocessingDrawing" xmlns:wp="http://schemas.openxmlformats.org/drawingml/2006/wordprocessingDrawing" xmlns:w10="urn:schemas-microsoft-com:office:word" xmlns:w="http://schemas.openxmlformats.org/wordprocessingml/2006/main" xmlns:w14="http://schemas.microsoft.com/office/word/2010/wordml" xmlns:w15="http://schemas.microsoft.com/office/word/2012/wordml" xmlns:w16cid="http://schemas.microsoft.com/office/word/2016/wordml/cid" xmlns:w16se="http://schemas.microsoft.com/office/word/2015/wordml/symex" xmlns:wpg="http://schemas.microsoft.com/office/word/2010/wordprocessingGroup" xmlns:wpi="http://schemas.microsoft.com/office/word/2010/wordprocessingInk" xmlns:wne="http://schemas.microsoft.com/office/word/2006/wordml" xmlns:wps="http://schemas.microsoft.com/office/word/2010/wordprocessingShape" mc:Ignorable="w14 w15 w16se w16cid wp14">
+  <w:p>
+    <w:pPr>
+      <w:pStyle w:val="Header"/>
+      <w:rPr>
+        <w:rFonts w:ascii="Times New Roman" w:hAnsi="Times New Roman"/>
+        <w:sz w:val="24"/>
+        <w:szCs w:val="24"/>
+      </w:rPr>
+    </w:pPr>
+    <w:r>
+      <w:rPr>
+        <w:rFonts w:ascii="Times New Roman" w:hAnsi="Times New Roman"/>
+        <w:sz w:val="24"/>
+        <w:szCs w:val="24"/>
+      </w:rPr>
+      <w:t>Stephanie L. Lawson</w:t>
+    </w:r>
+    <w:r>
+      <w:rPr>
+        <w:rFonts w:ascii="Times New Roman" w:hAnsi="Times New Roman"/>
+        <w:sz w:val="24"/>
+        <w:szCs w:val="24"/>
+      </w:rPr>
+      <w:tab/>
+    </w:r>
+    <w:r>
+      <w:rPr>
+        <w:rFonts w:ascii="Times New Roman" w:hAnsi="Times New Roman"/>
+        <w:sz w:val="24"/>
+        <w:szCs w:val="24"/>
+      </w:rPr>
+      <w:tab/>
+      <w:t>2</w:t>
+    </w:r>
+  </w:p>
+</w:hdr>
+</file>
+
+<file path=word/header3.xml><?xml version="1.0" encoding="utf-8"?>
+<w:hdr xmlns:wpc="http://schemas.microsoft.com/office/word/2010/wordprocessingCanvas" xmlns:cx="http://schemas.microsoft.com/office/drawing/2014/chartex" xmlns:cx1="http://schemas.microsoft.com/office/drawing/2015/9/8/chartex" xmlns:cx2="http://schemas.microsoft.com/office/drawing/2015/10/21/chartex" xmlns:cx3="http://schemas.microsoft.com/office/drawing/2016/5/9/chartex" xmlns:cx4="http://schemas.microsoft.com/office/drawing/2016/5/10/chartex" xmlns:cx5="http://schemas.microsoft.com/office/drawing/2016/5/11/chartex" xmlns:cx6="http://schemas.microsoft.com/office/drawing/2016/5/12/chartex" xmlns:cx7="http://schemas.microsoft.com/office/drawing/2016/5/13/chartex" xmlns:cx8="http://schemas.microsoft.com/office/drawing/2016/5/14/chartex" xmlns:mc="http://schemas.openxmlformats.org/markup-compatibility/2006" xmlns:aink="http://schemas.microsoft.com/office/drawing/2016/ink" xmlns:am3d="http://schemas.microsoft.com/office/drawing/2017/model3d" xmlns:o="urn:schemas-microsoft-com:office:office" xmlns:r="http://schemas.openxmlformats.org/officeDocument/2006/relationships" xmlns:m="http://schemas.openxmlformats.org/officeDocument/2006/math" xmlns:v="urn:schemas-microsoft-com:vml" xmlns:wp14="http://schemas.microsoft.com/office/word/2010/wordprocessingDrawing" xmlns:wp="http://schemas.openxmlformats.org/drawingml/2006/wordprocessingDrawing" xmlns:w10="urn:schemas-microsoft-com:office:word" xmlns:w="http://schemas.openxmlformats.org/wordprocessingml/2006/main" xmlns:w14="http://schemas.microsoft.com/office/word/2010/wordml" xmlns:w15="http://schemas.microsoft.com/office/word/2012/wordml" xmlns:w16cid="http://schemas.microsoft.com/office/word/2016/wordml/cid" xmlns:w16se="http://schemas.microsoft.com/office/word/2015/wordml/symex" xmlns:wpg="http://schemas.microsoft.com/office/word/2010/wordprocessingGroup" xmlns:wpi="http://schemas.microsoft.com/office/word/2010/wordprocessingInk" xmlns:wne="http://schemas.microsoft.com/office/word/2006/wordml" xmlns:wps="http://schemas.microsoft.com/office/word/2010/wordprocessingShape" mc:Ignorable="w14 w15 w16se w16cid wp14">
+  <w:p>
+    <w:pPr>
+      <w:pStyle w:val="Header"/>
+    </w:pPr>
+    <w:bookmarkStart w:id="0" w:name="_GoBack"/>
+    <w:bookmarkEnd w:id="0"/>
+  </w:p>
+</w:hdr>
 </file>
 
 <file path=word/numbering.xml><?xml version="1.0" encoding="utf-8"?>
@@ -1799,63 +1821,18 @@
   </w:abstractNum>
   <w:num w:numId="1">
     <w:abstractNumId w:val="3"/>
-    <w:lvlOverride w:ilvl="0"/>
-    <w:lvlOverride w:ilvl="1"/>
-    <w:lvlOverride w:ilvl="2"/>
-    <w:lvlOverride w:ilvl="3"/>
-    <w:lvlOverride w:ilvl="4"/>
-    <w:lvlOverride w:ilvl="5"/>
-    <w:lvlOverride w:ilvl="6"/>
-    <w:lvlOverride w:ilvl="7"/>
-    <w:lvlOverride w:ilvl="8"/>
   </w:num>
   <w:num w:numId="2">
     <w:abstractNumId w:val="4"/>
-    <w:lvlOverride w:ilvl="0"/>
-    <w:lvlOverride w:ilvl="1"/>
-    <w:lvlOverride w:ilvl="2"/>
-    <w:lvlOverride w:ilvl="3"/>
-    <w:lvlOverride w:ilvl="4"/>
-    <w:lvlOverride w:ilvl="5"/>
-    <w:lvlOverride w:ilvl="6"/>
-    <w:lvlOverride w:ilvl="7"/>
-    <w:lvlOverride w:ilvl="8"/>
   </w:num>
   <w:num w:numId="3">
     <w:abstractNumId w:val="2"/>
-    <w:lvlOverride w:ilvl="0"/>
-    <w:lvlOverride w:ilvl="1"/>
-    <w:lvlOverride w:ilvl="2"/>
-    <w:lvlOverride w:ilvl="3"/>
-    <w:lvlOverride w:ilvl="4"/>
-    <w:lvlOverride w:ilvl="5"/>
-    <w:lvlOverride w:ilvl="6"/>
-    <w:lvlOverride w:ilvl="7"/>
-    <w:lvlOverride w:ilvl="8"/>
   </w:num>
   <w:num w:numId="4">
     <w:abstractNumId w:val="0"/>
-    <w:lvlOverride w:ilvl="0"/>
-    <w:lvlOverride w:ilvl="1"/>
-    <w:lvlOverride w:ilvl="2"/>
-    <w:lvlOverride w:ilvl="3"/>
-    <w:lvlOverride w:ilvl="4"/>
-    <w:lvlOverride w:ilvl="5"/>
-    <w:lvlOverride w:ilvl="6"/>
-    <w:lvlOverride w:ilvl="7"/>
-    <w:lvlOverride w:ilvl="8"/>
   </w:num>
   <w:num w:numId="5">
     <w:abstractNumId w:val="1"/>
-    <w:lvlOverride w:ilvl="0"/>
-    <w:lvlOverride w:ilvl="1"/>
-    <w:lvlOverride w:ilvl="2"/>
-    <w:lvlOverride w:ilvl="3"/>
-    <w:lvlOverride w:ilvl="4"/>
-    <w:lvlOverride w:ilvl="5"/>
-    <w:lvlOverride w:ilvl="6"/>
-    <w:lvlOverride w:ilvl="7"/>
-    <w:lvlOverride w:ilvl="8"/>
   </w:num>
 </w:numbering>
 </file>
@@ -1983,6 +1960,7 @@
     <w:lsdException w:name="HTML Sample" w:semiHidden="1" w:unhideWhenUsed="1"/>
     <w:lsdException w:name="HTML Typewriter" w:semiHidden="1" w:unhideWhenUsed="1"/>
     <w:lsdException w:name="HTML Variable" w:semiHidden="1" w:unhideWhenUsed="1"/>
+    <w:lsdException w:name="Normal Table" w:semiHidden="1" w:unhideWhenUsed="1"/>
     <w:lsdException w:name="annotation subject" w:semiHidden="1" w:unhideWhenUsed="1"/>
     <w:lsdException w:name="No List" w:semiHidden="1" w:unhideWhenUsed="1"/>
     <w:lsdException w:name="Outline List 1" w:semiHidden="1" w:unhideWhenUsed="1"/>
@@ -2029,8 +2007,10 @@
     <w:lsdException w:name="Table Subtle 2" w:semiHidden="1" w:unhideWhenUsed="1"/>
     <w:lsdException w:name="Table Web 1" w:semiHidden="1" w:unhideWhenUsed="1"/>
     <w:lsdException w:name="Table Web 2" w:semiHidden="1" w:unhideWhenUsed="1"/>
+    <w:lsdException w:name="Table Web 3" w:semiHidden="1" w:unhideWhenUsed="1"/>
     <w:lsdException w:name="Balloon Text" w:semiHidden="1" w:unhideWhenUsed="1"/>
     <w:lsdException w:name="Table Grid" w:uiPriority="39"/>
+    <w:lsdException w:name="Table Theme" w:semiHidden="1" w:unhideWhenUsed="1"/>
     <w:lsdException w:name="Placeholder Text" w:semiHidden="1"/>
     <w:lsdException w:name="No Spacing" w:uiPriority="1" w:qFormat="1"/>
     <w:lsdException w:name="Light Shading" w:uiPriority="60"/>
@@ -2312,6 +2292,56 @@
       <w:ind w:left="720"/>
       <w:contextualSpacing/>
     </w:pPr>
+  </w:style>
+  <w:style w:type="paragraph" w:styleId="Header">
+    <w:name w:val="header"/>
+    <w:basedOn w:val="Normal"/>
+    <w:link w:val="HeaderChar"/>
+    <w:uiPriority w:val="99"/>
+    <w:unhideWhenUsed/>
+    <w:rsid w:val="00296B45"/>
+    <w:pPr>
+      <w:tabs>
+        <w:tab w:val="center" w:pos="4680"/>
+        <w:tab w:val="right" w:pos="9360"/>
+      </w:tabs>
+      <w:spacing w:after="0" w:line="240" w:lineRule="auto"/>
+    </w:pPr>
+  </w:style>
+  <w:style w:type="character" w:customStyle="1" w:styleId="HeaderChar">
+    <w:name w:val="Header Char"/>
+    <w:basedOn w:val="DefaultParagraphFont"/>
+    <w:link w:val="Header"/>
+    <w:uiPriority w:val="99"/>
+    <w:rsid w:val="00296B45"/>
+    <w:rPr>
+      <w:rFonts w:ascii="Calibri" w:eastAsia="Calibri" w:hAnsi="Calibri" w:cs="Times New Roman"/>
+    </w:rPr>
+  </w:style>
+  <w:style w:type="paragraph" w:styleId="Footer">
+    <w:name w:val="footer"/>
+    <w:basedOn w:val="Normal"/>
+    <w:link w:val="FooterChar"/>
+    <w:uiPriority w:val="99"/>
+    <w:unhideWhenUsed/>
+    <w:rsid w:val="00296B45"/>
+    <w:pPr>
+      <w:tabs>
+        <w:tab w:val="center" w:pos="4680"/>
+        <w:tab w:val="right" w:pos="9360"/>
+      </w:tabs>
+      <w:spacing w:after="0" w:line="240" w:lineRule="auto"/>
+    </w:pPr>
+  </w:style>
+  <w:style w:type="character" w:customStyle="1" w:styleId="FooterChar">
+    <w:name w:val="Footer Char"/>
+    <w:basedOn w:val="DefaultParagraphFont"/>
+    <w:link w:val="Footer"/>
+    <w:uiPriority w:val="99"/>
+    <w:rsid w:val="00296B45"/>
+    <w:rPr>
+      <w:rFonts w:ascii="Calibri" w:eastAsia="Calibri" w:hAnsi="Calibri" w:cs="Times New Roman"/>
+    </w:rPr>
   </w:style>
 </w:styles>
 </file>

</xml_diff>